<commit_message>
fixed csv and txt issues
</commit_message>
<xml_diff>
--- a/LabSheets/Week_05.docx
+++ b/LabSheets/Week_05.docx
@@ -2,7 +2,7 @@
 <file path=word/document.xml><?xml version="1.0" encoding="utf-8"?>
 <w:document xmlns:w="http://schemas.openxmlformats.org/wordprocessingml/2006/main" xmlns:m="http://schemas.openxmlformats.org/officeDocument/2006/math" xmlns:r="http://schemas.openxmlformats.org/officeDocument/2006/relationships" xmlns:o="urn:schemas-microsoft-com:office:office" xmlns:v="urn:schemas-microsoft-com:vml" xmlns:w10="urn:schemas-microsoft-com:office:word" xmlns:a="http://schemas.openxmlformats.org/drawingml/2006/main" xmlns:pic="http://schemas.openxmlformats.org/drawingml/2006/picture" xmlns:wp="http://schemas.openxmlformats.org/drawingml/2006/wordprocessingDrawing">
   <w:body>
-    <w:bookmarkStart w:id="21" w:name="week-5---object-orientated-programming"/>
+    <w:bookmarkStart w:id="week-5---object-orientated-programming" w:name="week-5---object-orientated-programming"/>
     <w:p>
       <w:pPr>
         <w:pStyle w:val="Heading1"/>
@@ -11,7 +11,7 @@
         <w:t xml:space="preserve">Week 5 - Object Orientated Programming</w:t>
       </w:r>
     </w:p>
-    <w:bookmarkEnd w:id="21"/>
+    <w:bookmarkEnd w:id="week-5---object-orientated-programming"/>
     <w:p>
       <w:r>
         <w:t xml:space="preserve">This lab sheet will introduce a very important concept of computer science: object orientated programming. After this session you will be familiar with the following concepts:</w:t>
@@ -61,7 +61,7 @@
         <w:t xml:space="preserve">Inheritance.</w:t>
       </w:r>
     </w:p>
-    <w:bookmarkStart w:id="22" w:name="classes"/>
+    <w:bookmarkStart w:id="classes" w:name="classes"/>
     <w:p>
       <w:pPr>
         <w:pStyle w:val="Heading2"/>
@@ -70,7 +70,7 @@
         <w:t xml:space="preserve">Classes</w:t>
       </w:r>
     </w:p>
-    <w:bookmarkEnd w:id="22"/>
+    <w:bookmarkEnd w:id="classes"/>
     <w:p>
       <w:pPr>
         <w:numPr>
@@ -117,7 +117,7 @@
                     </pic:cNvPicPr>
                   </pic:nvPicPr>
                   <pic:blipFill>
-                    <a:blip r:embed="rId23"/>
+                    <a:blip r:embed="image1"/>
                     <a:stretch>
                       <a:fillRect/>
                     </a:stretch>
@@ -193,7 +193,7 @@
                     </pic:cNvPicPr>
                   </pic:nvPicPr>
                   <pic:blipFill>
-                    <a:blip r:embed="rId24"/>
+                    <a:blip r:embed="image2"/>
                     <a:stretch>
                       <a:fillRect/>
                     </a:stretch>
@@ -293,9 +293,7 @@
         </w:rPr>
         <w:t xml:space="preserve">Student()</w:t>
       </w:r>
-      <w:r>
-        <w:cr/>
-      </w:r>
+      <w:br/>
       <w:r>
         <w:rPr>
           <w:rStyle w:val="NormalTok"/>
@@ -465,7 +463,7 @@
           <w:ilvl w:val="0"/>
         </w:numPr>
       </w:pPr>
-      <w:hyperlink r:id="rId25">
+      <w:hyperlink r:id="link0">
         <w:r>
           <w:rPr>
             <w:rStyle w:val="Hyperlink"/>
@@ -560,9 +558,7 @@
         </w:rPr>
         <w:t xml:space="preserve">25</w:t>
       </w:r>
-      <w:r>
-        <w:cr/>
-      </w:r>
+      <w:br/>
       <w:r>
         <w:rPr>
           <w:rStyle w:val="NormalTok"/>
@@ -605,7 +601,7 @@
         <w:t xml:space="preserve">.</w:t>
       </w:r>
     </w:p>
-    <w:bookmarkStart w:id="26" w:name="attributes"/>
+    <w:bookmarkStart w:id="attributes" w:name="attributes"/>
     <w:p>
       <w:pPr>
         <w:pStyle w:val="Heading2"/>
@@ -614,7 +610,7 @@
         <w:t xml:space="preserve">Attributes</w:t>
       </w:r>
     </w:p>
-    <w:bookmarkEnd w:id="26"/>
+    <w:bookmarkEnd w:id="attributes"/>
     <w:p>
       <w:pPr>
         <w:numPr>
@@ -652,9 +648,7 @@
         </w:rPr>
         <w:t xml:space="preserve">Student():</w:t>
       </w:r>
-      <w:r>
-        <w:cr/>
-      </w:r>
+      <w:br/>
       <w:r>
         <w:rPr>
           <w:rStyle w:val="NormalTok"/>
@@ -721,9 +715,7 @@
         </w:rPr>
         <w:t xml:space="preserve">]</w:t>
       </w:r>
-      <w:r>
-        <w:cr/>
-      </w:r>
+      <w:br/>
       <w:r>
         <w:rPr>
           <w:rStyle w:val="NormalTok"/>
@@ -760,9 +752,7 @@
         </w:rPr>
         <w:t xml:space="preserve">12</w:t>
       </w:r>
-      <w:r>
-        <w:cr/>
-      </w:r>
+      <w:br/>
       <w:r>
         <w:rPr>
           <w:rStyle w:val="NormalTok"/>
@@ -840,9 +830,7 @@
         </w:rPr>
         <w:t xml:space="preserve">vince = Student()</w:t>
       </w:r>
-      <w:r>
-        <w:cr/>
-      </w:r>
+      <w:br/>
       <w:r>
         <w:rPr>
           <w:rStyle w:val="KeywordTok"/>
@@ -861,9 +849,7 @@
         </w:rPr>
         <w:t xml:space="preserve">vince.courses</w:t>
       </w:r>
-      <w:r>
-        <w:cr/>
-      </w:r>
+      <w:br/>
       <w:r>
         <w:rPr>
           <w:rStyle w:val="KeywordTok"/>
@@ -882,9 +868,7 @@
         </w:rPr>
         <w:t xml:space="preserve">vince.age</w:t>
       </w:r>
-      <w:r>
-        <w:cr/>
-      </w:r>
+      <w:br/>
       <w:r>
         <w:rPr>
           <w:rStyle w:val="KeywordTok"/>
@@ -941,9 +925,7 @@
         </w:rPr>
         <w:t xml:space="preserve">)</w:t>
       </w:r>
-      <w:r>
-        <w:cr/>
-      </w:r>
+      <w:br/>
       <w:r>
         <w:rPr>
           <w:rStyle w:val="KeywordTok"/>
@@ -962,12 +944,8 @@
         </w:rPr>
         <w:t xml:space="preserve">vince.courses</w:t>
       </w:r>
-      <w:r>
-        <w:cr/>
-      </w:r>
-      <w:r>
-        <w:cr/>
-      </w:r>
+      <w:br/>
+      <w:br/>
       <w:r>
         <w:rPr>
           <w:rStyle w:val="NormalTok"/>
@@ -980,9 +958,7 @@
         </w:rPr>
         <w:t xml:space="preserve">28</w:t>
       </w:r>
-      <w:r>
-        <w:cr/>
-      </w:r>
+      <w:br/>
       <w:r>
         <w:rPr>
           <w:rStyle w:val="KeywordTok"/>
@@ -1001,12 +977,8 @@
         </w:rPr>
         <w:t xml:space="preserve">vince.age</w:t>
       </w:r>
-      <w:r>
-        <w:cr/>
-      </w:r>
-      <w:r>
-        <w:cr/>
-      </w:r>
+      <w:br/>
+      <w:br/>
       <w:r>
         <w:rPr>
           <w:rStyle w:val="NormalTok"/>
@@ -1019,9 +991,7 @@
         </w:rPr>
         <w:t xml:space="preserve">"M"</w:t>
       </w:r>
-      <w:r>
-        <w:cr/>
-      </w:r>
+      <w:br/>
       <w:r>
         <w:rPr>
           <w:rStyle w:val="KeywordTok"/>
@@ -1048,7 +1018,7 @@
           <w:ilvl w:val="0"/>
         </w:numPr>
       </w:pPr>
-      <w:hyperlink r:id="rId27">
+      <w:hyperlink r:id="link1">
         <w:r>
           <w:rPr>
             <w:rStyle w:val="Hyperlink"/>
@@ -1149,9 +1119,7 @@
         </w:rPr>
         <w:t xml:space="preserve">Quadratic()</w:t>
       </w:r>
-      <w:r>
-        <w:cr/>
-      </w:r>
+      <w:br/>
       <w:r>
         <w:rPr>
           <w:rStyle w:val="NormalTok"/>
@@ -1188,9 +1156,7 @@
         </w:rPr>
         <w:t xml:space="preserve">0</w:t>
       </w:r>
-      <w:r>
-        <w:cr/>
-      </w:r>
+      <w:br/>
       <w:r>
         <w:rPr>
           <w:rStyle w:val="NormalTok"/>
@@ -1227,9 +1193,7 @@
         </w:rPr>
         <w:t xml:space="preserve">0</w:t>
       </w:r>
-      <w:r>
-        <w:cr/>
-      </w:r>
+      <w:br/>
       <w:r>
         <w:rPr>
           <w:rStyle w:val="NormalTok"/>
@@ -1280,7 +1244,7 @@
       <w:r>
         <w:t xml:space="preserve"> </w:t>
       </w:r>
-      <w:hyperlink r:id="rId28">
+      <w:hyperlink r:id="link2">
         <w:r>
           <w:rPr>
             <w:rStyle w:val="Hyperlink"/>
@@ -1310,7 +1274,7 @@
         <w:t xml:space="preserve">listofquadratics = []</w:t>
       </w:r>
     </w:p>
-    <w:bookmarkStart w:id="29" w:name="methods"/>
+    <w:bookmarkStart w:id="methods" w:name="methods"/>
     <w:p>
       <w:pPr>
         <w:pStyle w:val="Heading2"/>
@@ -1319,7 +1283,7 @@
         <w:t xml:space="preserve">Methods</w:t>
       </w:r>
     </w:p>
-    <w:bookmarkEnd w:id="29"/>
+    <w:bookmarkEnd w:id="methods"/>
     <w:p>
       <w:pPr>
         <w:numPr>
@@ -1461,9 +1425,7 @@
         </w:rPr>
         <w:t xml:space="preserve">Student()</w:t>
       </w:r>
-      <w:r>
-        <w:cr/>
-      </w:r>
+      <w:br/>
       <w:r>
         <w:rPr>
           <w:rStyle w:val="NormalTok"/>
@@ -1530,9 +1492,7 @@
         </w:rPr>
         <w:t xml:space="preserve">]</w:t>
       </w:r>
-      <w:r>
-        <w:cr/>
-      </w:r>
+      <w:br/>
       <w:r>
         <w:rPr>
           <w:rStyle w:val="NormalTok"/>
@@ -1569,9 +1529,7 @@
         </w:rPr>
         <w:t xml:space="preserve">12</w:t>
       </w:r>
-      <w:r>
-        <w:cr/>
-      </w:r>
+      <w:br/>
       <w:r>
         <w:rPr>
           <w:rStyle w:val="NormalTok"/>
@@ -1608,12 +1566,8 @@
         </w:rPr>
         <w:t xml:space="preserve">'Male'</w:t>
       </w:r>
-      <w:r>
-        <w:cr/>
-      </w:r>
-      <w:r>
-        <w:cr/>
-      </w:r>
+      <w:br/>
+      <w:br/>
       <w:r>
         <w:rPr>
           <w:rStyle w:val="NormalTok"/>
@@ -1668,9 +1622,7 @@
         </w:rPr>
         <w:t xml:space="preserve">):</w:t>
       </w:r>
-      <w:r>
-        <w:cr/>
-      </w:r>
+      <w:br/>
       <w:r>
         <w:rPr>
           <w:rStyle w:val="NormalTok"/>
@@ -1808,9 +1760,7 @@
         </w:rPr>
         <w:t xml:space="preserve">vince = Student()</w:t>
       </w:r>
-      <w:r>
-        <w:cr/>
-      </w:r>
+      <w:br/>
       <w:r>
         <w:rPr>
           <w:rStyle w:val="KeywordTok"/>
@@ -1829,18 +1779,14 @@
         </w:rPr>
         <w:t xml:space="preserve">vince.age</w:t>
       </w:r>
-      <w:r>
-        <w:cr/>
-      </w:r>
+      <w:br/>
       <w:r>
         <w:rPr>
           <w:rStyle w:val="NormalTok"/>
         </w:rPr>
         <w:t xml:space="preserve">vince.haveabirthday()</w:t>
       </w:r>
-      <w:r>
-        <w:cr/>
-      </w:r>
+      <w:br/>
       <w:r>
         <w:rPr>
           <w:rStyle w:val="KeywordTok"/>
@@ -1897,9 +1843,7 @@
         </w:rPr>
         <w:t xml:space="preserve">Student()</w:t>
       </w:r>
-      <w:r>
-        <w:cr/>
-      </w:r>
+      <w:br/>
       <w:r>
         <w:rPr>
           <w:rStyle w:val="NormalTok"/>
@@ -1966,9 +1910,7 @@
         </w:rPr>
         <w:t xml:space="preserve">]</w:t>
       </w:r>
-      <w:r>
-        <w:cr/>
-      </w:r>
+      <w:br/>
       <w:r>
         <w:rPr>
           <w:rStyle w:val="NormalTok"/>
@@ -2005,9 +1947,7 @@
         </w:rPr>
         <w:t xml:space="preserve">12</w:t>
       </w:r>
-      <w:r>
-        <w:cr/>
-      </w:r>
+      <w:br/>
       <w:r>
         <w:rPr>
           <w:rStyle w:val="NormalTok"/>
@@ -2044,12 +1984,8 @@
         </w:rPr>
         <w:t xml:space="preserve">'Male'</w:t>
       </w:r>
-      <w:r>
-        <w:cr/>
-      </w:r>
-      <w:r>
-        <w:cr/>
-      </w:r>
+      <w:br/>
+      <w:br/>
       <w:r>
         <w:rPr>
           <w:rStyle w:val="NormalTok"/>
@@ -2116,9 +2052,7 @@
         </w:rPr>
         <w:t xml:space="preserve">):</w:t>
       </w:r>
-      <w:r>
-        <w:cr/>
-      </w:r>
+      <w:br/>
       <w:r>
         <w:rPr>
           <w:rStyle w:val="NormalTok"/>
@@ -2205,9 +2139,7 @@
         </w:rPr>
         <w:t xml:space="preserve">vince = Student()</w:t>
       </w:r>
-      <w:r>
-        <w:cr/>
-      </w:r>
+      <w:br/>
       <w:r>
         <w:rPr>
           <w:rStyle w:val="KeywordTok"/>
@@ -2226,18 +2158,14 @@
         </w:rPr>
         <w:t xml:space="preserve">vince.age</w:t>
       </w:r>
-      <w:r>
-        <w:cr/>
-      </w:r>
+      <w:br/>
       <w:r>
         <w:rPr>
           <w:rStyle w:val="NormalTok"/>
         </w:rPr>
         <w:t xml:space="preserve">vince.haveabirthday()</w:t>
       </w:r>
-      <w:r>
-        <w:cr/>
-      </w:r>
+      <w:br/>
       <w:r>
         <w:rPr>
           <w:rStyle w:val="KeywordTok"/>
@@ -2256,9 +2184,7 @@
         </w:rPr>
         <w:t xml:space="preserve">vince.age</w:t>
       </w:r>
-      <w:r>
-        <w:cr/>
-      </w:r>
+      <w:br/>
       <w:r>
         <w:rPr>
           <w:rStyle w:val="NormalTok"/>
@@ -2277,9 +2203,7 @@
         </w:rPr>
         <w:t xml:space="preserve">)</w:t>
       </w:r>
-      <w:r>
-        <w:cr/>
-      </w:r>
+      <w:br/>
       <w:r>
         <w:rPr>
           <w:rStyle w:val="KeywordTok"/>
@@ -2306,7 +2230,7 @@
           <w:ilvl w:val="0"/>
         </w:numPr>
       </w:pPr>
-      <w:hyperlink r:id="rId30">
+      <w:hyperlink r:id="link3">
         <w:r>
           <w:rPr>
             <w:rStyle w:val="Hyperlink"/>
@@ -2382,9 +2306,7 @@
         </w:rPr>
         <w:t xml:space="preserve">Student():</w:t>
       </w:r>
-      <w:r>
-        <w:cr/>
-      </w:r>
+      <w:br/>
       <w:r>
         <w:rPr>
           <w:rStyle w:val="NormalTok"/>
@@ -2445,9 +2367,7 @@
         </w:rPr>
         <w:t xml:space="preserve">, courses, age, sex):</w:t>
       </w:r>
-      <w:r>
-        <w:cr/>
-      </w:r>
+      <w:br/>
       <w:r>
         <w:rPr>
           <w:rStyle w:val="NormalTok"/>
@@ -2508,9 +2428,7 @@
         </w:rPr>
         <w:t xml:space="preserve">.courses = courses</w:t>
       </w:r>
-      <w:r>
-        <w:cr/>
-      </w:r>
+      <w:br/>
       <w:r>
         <w:rPr>
           <w:rStyle w:val="NormalTok"/>
@@ -2571,9 +2489,7 @@
         </w:rPr>
         <w:t xml:space="preserve">.age = age</w:t>
       </w:r>
-      <w:r>
-        <w:cr/>
-      </w:r>
+      <w:br/>
       <w:r>
         <w:rPr>
           <w:rStyle w:val="NormalTok"/>
@@ -2634,9 +2550,7 @@
         </w:rPr>
         <w:t xml:space="preserve">.sex = sex</w:t>
       </w:r>
-      <w:r>
-        <w:cr/>
-      </w:r>
+      <w:br/>
       <w:r>
         <w:rPr>
           <w:rStyle w:val="NormalTok"/>
@@ -2691,9 +2605,7 @@
         </w:rPr>
         <w:t xml:space="preserve">, numberofbirthdays):</w:t>
       </w:r>
-      <w:r>
-        <w:cr/>
-      </w:r>
+      <w:br/>
       <w:r>
         <w:rPr>
           <w:rStyle w:val="NormalTok"/>
@@ -2754,12 +2666,8 @@
         </w:rPr>
         <w:t xml:space="preserve">.age += numberofbirthdays</w:t>
       </w:r>
-      <w:r>
-        <w:cr/>
-      </w:r>
-      <w:r>
-        <w:cr/>
-      </w:r>
+      <w:br/>
+      <w:br/>
       <w:r>
         <w:rPr>
           <w:rStyle w:val="NormalTok"/>
@@ -2814,9 +2722,7 @@
         </w:rPr>
         <w:t xml:space="preserve">)</w:t>
       </w:r>
-      <w:r>
-        <w:cr/>
-      </w:r>
+      <w:br/>
       <w:r>
         <w:rPr>
           <w:rStyle w:val="KeywordTok"/>
@@ -2835,9 +2741,7 @@
         </w:rPr>
         <w:t xml:space="preserve">vince.courses</w:t>
       </w:r>
-      <w:r>
-        <w:cr/>
-      </w:r>
+      <w:br/>
       <w:r>
         <w:rPr>
           <w:rStyle w:val="KeywordTok"/>
@@ -2856,9 +2760,7 @@
         </w:rPr>
         <w:t xml:space="preserve">vince.age</w:t>
       </w:r>
-      <w:r>
-        <w:cr/>
-      </w:r>
+      <w:br/>
       <w:r>
         <w:rPr>
           <w:rStyle w:val="KeywordTok"/>
@@ -2995,9 +2897,7 @@
           <w:ilvl w:val="0"/>
         </w:numPr>
       </w:pPr>
-      <w:r>
-        <w:cr/>
-      </w:r>
+      <w:br/>
       <m:oMathPara>
         <m:oMathParaPr>
           <m:jc m:val="center"/>
@@ -3080,9 +2980,7 @@
           </m:f>
         </m:oMath>
       </m:oMathPara>
-      <w:r>
-        <w:cr/>
-      </w:r>
+      <w:br/>
     </w:p>
     <w:p>
       <w:pPr>
@@ -3097,7 +2995,7 @@
       <w:r>
         <w:t xml:space="preserve"> </w:t>
       </w:r>
-      <w:hyperlink r:id="rId28">
+      <w:hyperlink r:id="link4">
         <w:r>
           <w:rPr>
             <w:rStyle w:val="Hyperlink"/>
@@ -3161,9 +3059,7 @@
         </w:rPr>
         <w:t xml:space="preserve">,</w:t>
       </w:r>
-      <w:r>
-        <w:cr/>
-      </w:r>
+      <w:br/>
       <w:r>
         <w:rPr>
           <w:rStyle w:val="NormalTok"/>
@@ -3308,9 +3204,7 @@
         </w:rPr>
         <w:t xml:space="preserve">,</w:t>
       </w:r>
-      <w:r>
-        <w:cr/>
-      </w:r>
+      <w:br/>
       <w:r>
         <w:rPr>
           <w:rStyle w:val="NormalTok"/>
@@ -3455,9 +3349,7 @@
         </w:rPr>
         <w:t xml:space="preserve">,</w:t>
       </w:r>
-      <w:r>
-        <w:cr/>
-      </w:r>
+      <w:br/>
       <w:r>
         <w:rPr>
           <w:rStyle w:val="NormalTok"/>
@@ -3602,9 +3494,7 @@
         </w:rPr>
         <w:t xml:space="preserve">,</w:t>
       </w:r>
-      <w:r>
-        <w:cr/>
-      </w:r>
+      <w:br/>
       <w:r>
         <w:rPr>
           <w:rStyle w:val="NormalTok"/>
@@ -3749,9 +3639,7 @@
         </w:rPr>
         <w:t xml:space="preserve">,</w:t>
       </w:r>
-      <w:r>
-        <w:cr/>
-      </w:r>
+      <w:br/>
       <w:r>
         <w:rPr>
           <w:rStyle w:val="NormalTok"/>
@@ -3896,9 +3784,7 @@
         </w:rPr>
         <w:t xml:space="preserve">,</w:t>
       </w:r>
-      <w:r>
-        <w:cr/>
-      </w:r>
+      <w:br/>
       <w:r>
         <w:rPr>
           <w:rStyle w:val="NormalTok"/>
@@ -4043,9 +3929,7 @@
         </w:rPr>
         <w:t xml:space="preserve">,</w:t>
       </w:r>
-      <w:r>
-        <w:cr/>
-      </w:r>
+      <w:br/>
       <w:r>
         <w:rPr>
           <w:rStyle w:val="NormalTok"/>
@@ -4264,9 +4148,7 @@
         </w:rPr>
         <w:t xml:space="preserve">]],</w:t>
       </w:r>
-      <w:r>
-        <w:cr/>
-      </w:r>
+      <w:br/>
       <w:r>
         <w:rPr>
           <w:rStyle w:val="NormalTok"/>
@@ -4417,9 +4299,7 @@
         </w:rPr>
         <w:t xml:space="preserve">]],</w:t>
       </w:r>
-      <w:r>
-        <w:cr/>
-      </w:r>
+      <w:br/>
       <w:r>
         <w:rPr>
           <w:rStyle w:val="NormalTok"/>
@@ -4546,9 +4426,7 @@
         </w:rPr>
         <w:t xml:space="preserve">]],</w:t>
       </w:r>
-      <w:r>
-        <w:cr/>
-      </w:r>
+      <w:br/>
       <w:r>
         <w:rPr>
           <w:rStyle w:val="NormalTok"/>
@@ -4663,9 +4541,7 @@
         </w:rPr>
         <w:t xml:space="preserve">, []],</w:t>
       </w:r>
-      <w:r>
-        <w:cr/>
-      </w:r>
+      <w:br/>
       <w:r>
         <w:rPr>
           <w:rStyle w:val="NormalTok"/>
@@ -4804,9 +4680,7 @@
         </w:rPr>
         <w:t xml:space="preserve">]],</w:t>
       </w:r>
-      <w:r>
-        <w:cr/>
-      </w:r>
+      <w:br/>
       <w:r>
         <w:rPr>
           <w:rStyle w:val="NormalTok"/>
@@ -4957,9 +4831,7 @@
         </w:rPr>
         <w:t xml:space="preserve">]],</w:t>
       </w:r>
-      <w:r>
-        <w:cr/>
-      </w:r>
+      <w:br/>
       <w:r>
         <w:rPr>
           <w:rStyle w:val="NormalTok"/>
@@ -5074,9 +4946,7 @@
         </w:rPr>
         <w:t xml:space="preserve">, []],</w:t>
       </w:r>
-      <w:r>
-        <w:cr/>
-      </w:r>
+      <w:br/>
       <w:r>
         <w:rPr>
           <w:rStyle w:val="NormalTok"/>
@@ -5203,9 +5073,7 @@
         </w:rPr>
         <w:t xml:space="preserve">]],</w:t>
       </w:r>
-      <w:r>
-        <w:cr/>
-      </w:r>
+      <w:br/>
       <w:r>
         <w:rPr>
           <w:rStyle w:val="NormalTok"/>
@@ -5380,9 +5248,7 @@
         </w:rPr>
         <w:t xml:space="preserve">]],</w:t>
       </w:r>
-      <w:r>
-        <w:cr/>
-      </w:r>
+      <w:br/>
       <w:r>
         <w:rPr>
           <w:rStyle w:val="NormalTok"/>
@@ -5521,9 +5387,7 @@
         </w:rPr>
         <w:t xml:space="preserve">]],</w:t>
       </w:r>
-      <w:r>
-        <w:cr/>
-      </w:r>
+      <w:br/>
       <w:r>
         <w:rPr>
           <w:rStyle w:val="NormalTok"/>
@@ -5768,9 +5632,7 @@
           <w:ilvl w:val="0"/>
         </w:numPr>
       </w:pPr>
-      <w:r>
-        <w:cr/>
-      </w:r>
+      <w:br/>
       <m:oMathPara>
         <m:oMathParaPr>
           <m:jc m:val="center"/>
@@ -5877,9 +5739,7 @@
           </m:f>
         </m:oMath>
       </m:oMathPara>
-      <w:r>
-        <w:cr/>
-      </w:r>
+      <w:br/>
     </w:p>
     <w:p>
       <w:pPr>
@@ -5904,7 +5764,7 @@
                     </pic:cNvPicPr>
                   </pic:nvPicPr>
                   <pic:blipFill>
-                    <a:blip r:embed="rId31"/>
+                    <a:blip r:embed="image3"/>
                     <a:stretch>
                       <a:fillRect/>
                     </a:stretch>
@@ -6049,9 +5909,7 @@
         </w:rPr>
         <w:t xml:space="preserve">Drop():</w:t>
       </w:r>
-      <w:r>
-        <w:cr/>
-      </w:r>
+      <w:br/>
       <w:r>
         <w:rPr>
           <w:rStyle w:val="NormalTok"/>
@@ -6124,9 +5982,7 @@
         </w:rPr>
         <w:t xml:space="preserve">):</w:t>
       </w:r>
-      <w:r>
-        <w:cr/>
-      </w:r>
+      <w:br/>
       <w:r>
         <w:rPr>
           <w:rStyle w:val="NormalTok"/>
@@ -6223,9 +6079,7 @@
         </w:rPr>
         <w:t xml:space="preserve">* r</w:t>
       </w:r>
-      <w:r>
-        <w:cr/>
-      </w:r>
+      <w:br/>
       <w:r>
         <w:rPr>
           <w:rStyle w:val="NormalTok"/>
@@ -6322,9 +6176,7 @@
         </w:rPr>
         <w:t xml:space="preserve">* r</w:t>
       </w:r>
-      <w:r>
-        <w:cr/>
-      </w:r>
+      <w:br/>
       <w:r>
         <w:rPr>
           <w:rStyle w:val="NormalTok"/>
@@ -6508,9 +6360,7 @@
       <w:r>
         <w:t xml:space="preserve"> </w:t>
       </w:r>
-      <w:r>
-        <w:cr/>
-      </w:r>
+      <w:br/>
       <m:oMathPara>
         <m:oMathParaPr>
           <m:jc m:val="center"/>
@@ -6568,9 +6418,7 @@
           </m:sSup>
         </m:oMath>
       </m:oMathPara>
-      <w:r>
-        <w:cr/>
-      </w:r>
+      <w:br/>
       <w:r>
         <w:t xml:space="preserve">.</w:t>
       </w:r>
@@ -6650,7 +6498,7 @@
         <w:t xml:space="preserve">(This is an example of a technique called Monte Carlo Simulation.)</w:t>
       </w:r>
     </w:p>
-    <w:bookmarkStart w:id="32" w:name="inheritance"/>
+    <w:bookmarkStart w:id="inheritance" w:name="inheritance"/>
     <w:p>
       <w:pPr>
         <w:pStyle w:val="Heading2"/>
@@ -6659,7 +6507,7 @@
         <w:t xml:space="preserve">Inheritance</w:t>
       </w:r>
     </w:p>
-    <w:bookmarkEnd w:id="32"/>
+    <w:bookmarkEnd w:id="inheritance"/>
     <w:p>
       <w:pPr>
         <w:numPr>
@@ -6717,9 +6565,7 @@
         </w:rPr>
         <w:t xml:space="preserve">Student():</w:t>
       </w:r>
-      <w:r>
-        <w:cr/>
-      </w:r>
+      <w:br/>
       <w:r>
         <w:rPr>
           <w:rStyle w:val="NormalTok"/>
@@ -6780,9 +6626,7 @@
         </w:rPr>
         <w:t xml:space="preserve">, courses, age, sex):</w:t>
       </w:r>
-      <w:r>
-        <w:cr/>
-      </w:r>
+      <w:br/>
       <w:r>
         <w:rPr>
           <w:rStyle w:val="NormalTok"/>
@@ -6843,9 +6687,7 @@
         </w:rPr>
         <w:t xml:space="preserve">.courses = courses</w:t>
       </w:r>
-      <w:r>
-        <w:cr/>
-      </w:r>
+      <w:br/>
       <w:r>
         <w:rPr>
           <w:rStyle w:val="NormalTok"/>
@@ -6906,9 +6748,7 @@
         </w:rPr>
         <w:t xml:space="preserve">.age = age</w:t>
       </w:r>
-      <w:r>
-        <w:cr/>
-      </w:r>
+      <w:br/>
       <w:r>
         <w:rPr>
           <w:rStyle w:val="NormalTok"/>
@@ -6969,9 +6809,7 @@
         </w:rPr>
         <w:t xml:space="preserve">.sex = sex</w:t>
       </w:r>
-      <w:r>
-        <w:cr/>
-      </w:r>
+      <w:br/>
       <w:r>
         <w:rPr>
           <w:rStyle w:val="NormalTok"/>
@@ -7038,9 +6876,7 @@
         </w:rPr>
         <w:t xml:space="preserve">):</w:t>
       </w:r>
-      <w:r>
-        <w:cr/>
-      </w:r>
+      <w:br/>
       <w:r>
         <w:rPr>
           <w:rStyle w:val="NormalTok"/>
@@ -7139,9 +6975,7 @@
         </w:rPr>
         <w:t xml:space="preserve">MathStudent(Student):</w:t>
       </w:r>
-      <w:r>
-        <w:cr/>
-      </w:r>
+      <w:br/>
       <w:r>
         <w:rPr>
           <w:rStyle w:val="NormalTok"/>
@@ -7258,9 +7092,7 @@
         </w:rPr>
         <w:t xml:space="preserve">)</w:t>
       </w:r>
-      <w:r>
-        <w:cr/>
-      </w:r>
+      <w:br/>
       <w:r>
         <w:rPr>
           <w:rStyle w:val="KeywordTok"/>
@@ -7279,9 +7111,7 @@
         </w:rPr>
         <w:t xml:space="preserve">becky.courses</w:t>
       </w:r>
-      <w:r>
-        <w:cr/>
-      </w:r>
+      <w:br/>
       <w:r>
         <w:rPr>
           <w:rStyle w:val="KeywordTok"/>
@@ -7300,9 +7130,7 @@
         </w:rPr>
         <w:t xml:space="preserve">becky.age</w:t>
       </w:r>
-      <w:r>
-        <w:cr/>
-      </w:r>
+      <w:br/>
       <w:r>
         <w:rPr>
           <w:rStyle w:val="KeywordTok"/>
@@ -7321,18 +7149,14 @@
         </w:rPr>
         <w:t xml:space="preserve">becky.favouriteclass</w:t>
       </w:r>
-      <w:r>
-        <w:cr/>
-      </w:r>
+      <w:br/>
       <w:r>
         <w:rPr>
           <w:rStyle w:val="NormalTok"/>
         </w:rPr>
         <w:t xml:space="preserve">becky.haveabirthday()</w:t>
       </w:r>
-      <w:r>
-        <w:cr/>
-      </w:r>
+      <w:br/>
       <w:r>
         <w:rPr>
           <w:rStyle w:val="KeywordTok"/>
@@ -7370,7 +7194,7 @@
           <w:ilvl w:val="0"/>
         </w:numPr>
       </w:pPr>
-      <w:hyperlink r:id="rId33">
+      <w:hyperlink r:id="link5">
         <w:r>
           <w:rPr>
             <w:rStyle w:val="Hyperlink"/>
@@ -7383,14 +7207,9 @@
 </w:document>
 </file>
 
-<file path=word/footnotes.xml><?xml version="1.0" encoding="utf-8"?>
-<w:footnotes xmlns:w="http://schemas.openxmlformats.org/wordprocessingml/2006/main" xmlns:m="http://schemas.openxmlformats.org/officeDocument/2006/math" xmlns:r="http://schemas.openxmlformats.org/officeDocument/2006/relationships" xmlns:o="urn:schemas-microsoft-com:office:office" xmlns:v="urn:schemas-microsoft-com:vml" xmlns:w10="urn:schemas-microsoft-com:office:word" xmlns:a="http://schemas.openxmlformats.org/drawingml/2006/main" xmlns:pic="http://schemas.openxmlformats.org/drawingml/2006/picture" xmlns:wp="http://schemas.openxmlformats.org/drawingml/2006/wordprocessingDrawing"/>
-</file>
-
 <file path=word/numbering.xml><?xml version="1.0" encoding="utf-8"?>
 <w:numbering xmlns:w="http://schemas.openxmlformats.org/wordprocessingml/2006/main">
   <w:abstractNum w:abstractNumId="0">
-    <w:nsid w:val="11a8b2a5"/>
     <w:multiLevelType w:val="multilevel"/>
     <w:lvl w:ilvl="0">
       <w:numFmt w:val="bullet"/>
@@ -7471,7 +7290,6 @@
     </w:lvl>
   </w:abstractNum>
   <w:abstractNum w:abstractNumId="2">
-    <w:nsid w:val="2727312c"/>
     <w:multiLevelType w:val="multilevel"/>
     <w:lvl w:ilvl="0">
       <w:numFmt w:val="bullet"/>
@@ -7552,7 +7370,6 @@
     </w:lvl>
   </w:abstractNum>
   <w:abstractNum w:abstractNumId="3">
-    <w:nsid w:val="d3304af1"/>
     <w:multiLevelType w:val="multilevel"/>
     <w:lvl w:ilvl="0">
       <w:start w:val="1"/>
@@ -7640,7 +7457,6 @@
     </w:lvl>
   </w:abstractNum>
   <w:abstractNum w:abstractNumId="4">
-    <w:nsid w:val="9281f713"/>
     <w:multiLevelType w:val="multilevel"/>
     <w:lvl w:ilvl="0">
       <w:start w:val="3"/>
@@ -7728,7 +7544,6 @@
     </w:lvl>
   </w:abstractNum>
   <w:abstractNum w:abstractNumId="5">
-    <w:nsid w:val="e1f94898"/>
     <w:multiLevelType w:val="multilevel"/>
     <w:lvl w:ilvl="0">
       <w:start w:val="5"/>
@@ -7816,7 +7631,6 @@
     </w:lvl>
   </w:abstractNum>
   <w:abstractNum w:abstractNumId="6">
-    <w:nsid w:val="2cc48105"/>
     <w:multiLevelType w:val="multilevel"/>
     <w:lvl w:ilvl="0">
       <w:start w:val="10"/>
@@ -8255,8 +8069,8 @@
       <w:i/>
     </w:rPr>
   </w:style>
-  <w:style w:type="paragraph" w:styleId="ImageCaption">
-    <w:name w:val="Image Caption"/>
+  <w:style w:type="paragraph" w:styleId="PictureCaption">
+    <w:name w:val="Picture Caption"/>
     <w:basedOn w:val="Normal"/>
     <w:link w:val="BodyTextChar"/>
     <w:pPr>

</xml_diff>

<commit_message>
added video for q4
</commit_message>
<xml_diff>
--- a/LabSheets/Week_05.docx
+++ b/LabSheets/Week_05.docx
@@ -1293,6 +1293,22 @@
         <w:t xml:space="preserve">listofquadratics = []</w:t>
       </w:r>
     </w:p>
+    <w:p>
+      <w:pPr>
+        <w:numPr>
+          <w:numId w:val="1"/>
+          <w:ilvl w:val="0"/>
+        </w:numPr>
+      </w:pPr>
+      <w:hyperlink r:id="link4">
+        <w:r>
+          <w:rPr>
+            <w:rStyle w:val="Hyperlink"/>
+          </w:rPr>
+          <w:t xml:space="preserve">Video hint</w:t>
+        </w:r>
+      </w:hyperlink>
+    </w:p>
     <w:bookmarkStart w:id="methods" w:name="methods"/>
     <w:p>
       <w:pPr>
@@ -2249,7 +2265,7 @@
           <w:ilvl w:val="0"/>
         </w:numPr>
       </w:pPr>
-      <w:hyperlink r:id="link4">
+      <w:hyperlink r:id="link5">
         <w:r>
           <w:rPr>
             <w:rStyle w:val="Hyperlink"/>
@@ -3014,7 +3030,7 @@
       <w:r>
         <w:t xml:space="preserve"> </w:t>
       </w:r>
-      <w:hyperlink r:id="link5">
+      <w:hyperlink r:id="link6">
         <w:r>
           <w:rPr>
             <w:rStyle w:val="Hyperlink"/>
@@ -7213,7 +7229,7 @@
           <w:ilvl w:val="0"/>
         </w:numPr>
       </w:pPr>
-      <w:hyperlink r:id="link6">
+      <w:hyperlink r:id="link7">
         <w:r>
           <w:rPr>
             <w:rStyle w:val="Hyperlink"/>

</xml_diff>

<commit_message>
fixed link and error
</commit_message>
<xml_diff>
--- a/LabSheets/Week_05.docx
+++ b/LabSheets/Week_05.docx
@@ -7037,15 +7037,9 @@
       </w:r>
       <w:r>
         <w:rPr>
-          <w:rStyle w:val="OtherTok"/>
-        </w:rPr>
-        <w:t xml:space="preserve">self</w:t>
-      </w:r>
-      <w:r>
-        <w:rPr>
-          <w:rStyle w:val="NormalTok"/>
-        </w:rPr>
-        <w:t xml:space="preserve">.favouriteclass = </w:t>
+          <w:rStyle w:val="NormalTok"/>
+        </w:rPr>
+        <w:t xml:space="preserve">favouriteclass = </w:t>
       </w:r>
       <w:r>
         <w:rPr>

</xml_diff>